<commit_message>
BIG COMMIT : Adding moi.html + Rapport de stage + Roadmap (future) + change on ppe 1 and 2
</commit_message>
<xml_diff>
--- a/data/E5_Alexandre_FAUBLADIER_ANETTE_PPE_1_WDS_MDT_SISR.docx
+++ b/data/E5_Alexandre_FAUBLADIER_ANETTE_PPE_1_WDS_MDT_SISR.docx
@@ -185,7 +185,17 @@
                 <w:szCs w:val="22"/>
                 <w:lang w:eastAsia="fr-FR"/>
               </w:rPr>
-              <w:t xml:space="preserve">5 - </w:t>
+              <w:t>6</w:t>
+            </w:r>
+            <w:r>
+              <w:rPr>
+                <w:rFonts w:ascii="Arial" w:hAnsi="Arial"/>
+                <w:b/>
+                <w:sz w:val="22"/>
+                <w:szCs w:val="22"/>
+                <w:lang w:eastAsia="fr-FR"/>
+              </w:rPr>
+              <w:t xml:space="preserve"> - </w:t>
             </w:r>
             <w:r>
               <w:rPr>
@@ -411,13 +421,49 @@
               </w:rPr>
               <w:t xml:space="preserve"> </w:t>
             </w:r>
+            <w:proofErr w:type="spellStart"/>
             <w:r>
               <w:rPr>
                 <w:rFonts w:ascii="Arial" w:eastAsia="Arial" w:hAnsi="Arial" w:cs="Arial"/>
                 <w:b/>
                 <w:sz w:val="20"/>
               </w:rPr>
-              <w:t>Alexandre Faubladier--Anette</w:t>
+              <w:t>Faubladier</w:t>
+            </w:r>
+            <w:proofErr w:type="spellEnd"/>
+            <w:r>
+              <w:rPr>
+                <w:rFonts w:ascii="Arial" w:eastAsia="Arial" w:hAnsi="Arial" w:cs="Arial"/>
+                <w:b/>
+                <w:sz w:val="20"/>
+              </w:rPr>
+              <w:t>—</w:t>
+            </w:r>
+            <w:proofErr w:type="spellStart"/>
+            <w:r>
+              <w:rPr>
+                <w:rFonts w:ascii="Arial" w:eastAsia="Arial" w:hAnsi="Arial" w:cs="Arial"/>
+                <w:b/>
+                <w:sz w:val="20"/>
+              </w:rPr>
+              <w:t>A</w:t>
+            </w:r>
+            <w:r>
+              <w:rPr>
+                <w:rFonts w:ascii="Arial" w:eastAsia="Arial" w:hAnsi="Arial" w:cs="Arial"/>
+                <w:b/>
+                <w:sz w:val="20"/>
+              </w:rPr>
+              <w:t>nette</w:t>
+            </w:r>
+            <w:proofErr w:type="spellEnd"/>
+            <w:r>
+              <w:rPr>
+                <w:rFonts w:ascii="Arial" w:eastAsia="Arial" w:hAnsi="Arial" w:cs="Arial"/>
+                <w:b/>
+                <w:sz w:val="20"/>
+              </w:rPr>
+              <w:t xml:space="preserve"> Alexandre</w:t>
             </w:r>
           </w:p>
         </w:tc>
@@ -711,25 +757,7 @@
           </w:p>
           <w:p>
             <w:r>
-              <w:t xml:space="preserve">L'organisation support de cette réalisation professionnelle est </w:t>
-            </w:r>
-            <w:r>
-              <w:t>l’entreprise « </w:t>
-            </w:r>
-            <w:r>
-              <w:t>Networks</w:t>
-            </w:r>
-            <w:r>
-              <w:t xml:space="preserve"> » </w:t>
-            </w:r>
-            <w:r>
-              <w:t xml:space="preserve">conçue à partir </w:t>
-            </w:r>
-            <w:r>
-              <w:t xml:space="preserve">de la modification </w:t>
-            </w:r>
-            <w:r>
-              <w:t>du contexte de l’entreprise GSB</w:t>
+              <w:t>L’organisation support de cette réalisation professionnelle est l’entreprise « Networks », conçue à partir de l’adaptation du contexte de l’entreprise GSB</w:t>
             </w:r>
             <w:r>
               <w:t>.</w:t>
@@ -801,20 +829,8 @@
             </w:r>
           </w:p>
           <w:p>
-            <w:pPr>
-              <w:rPr>
-                <w:rFonts w:ascii="Arial" w:hAnsi="Arial" w:cs="Arial"/>
-                <w:sz w:val="20"/>
-              </w:rPr>
-            </w:pPr>
-            <w:r>
-              <w:t>Mise en place d’un serveur de</w:t>
-            </w:r>
-            <w:r>
-              <w:t xml:space="preserve"> déploiement d’OS utilisant WDS et MDT sur Windows serveur </w:t>
-            </w:r>
-            <w:r>
-              <w:t>2025</w:t>
+            <w:r>
+              <w:t>Mise en place d’un serveur de déploiement d’OS utilisant WDS et MDT sur Windows Server 2025</w:t>
             </w:r>
             <w:r>
               <w:t>.</w:t>
@@ -1234,10 +1250,60 @@
             </w:r>
             <w:r>
               <w:rPr>
-                <w:rFonts w:ascii="Segoe UI Emoji" w:eastAsia="Segoe UI Emoji" w:hAnsi="Segoe UI Emoji" w:cs="Segoe UI Emoji"/>
-                <w:sz w:val="20"/>
-              </w:rPr>
-              <w:t>☑</w:t>
+                <w:rFonts w:ascii="Arial" w:hAnsi="Arial" w:cs="Arial"/>
+                <w:b/>
+                <w:sz w:val="20"/>
+              </w:rPr>
+              <w:fldChar w:fldCharType="begin">
+                <w:ffData>
+                  <w:name w:val="CheckBox"/>
+                  <w:enabled/>
+                  <w:calcOnExit w:val="0"/>
+                  <w:checkBox>
+                    <w:sizeAuto/>
+                    <w:default w:val="0"/>
+                  </w:checkBox>
+                </w:ffData>
+              </w:fldChar>
+            </w:r>
+            <w:r>
+              <w:rPr>
+                <w:rFonts w:ascii="Arial" w:hAnsi="Arial" w:cs="Arial"/>
+                <w:b/>
+                <w:sz w:val="20"/>
+              </w:rPr>
+              <w:instrText xml:space="preserve"> FORMCHECKBOX </w:instrText>
+            </w:r>
+            <w:r>
+              <w:rPr>
+                <w:rFonts w:ascii="Arial" w:hAnsi="Arial" w:cs="Arial"/>
+                <w:b/>
+                <w:sz w:val="20"/>
+              </w:rPr>
+            </w:r>
+            <w:r>
+              <w:rPr>
+                <w:rFonts w:ascii="Arial" w:hAnsi="Arial" w:cs="Arial"/>
+                <w:b/>
+                <w:sz w:val="20"/>
+              </w:rPr>
+              <w:fldChar w:fldCharType="separate"/>
+            </w:r>
+            <w:r>
+              <w:rPr>
+                <w:rFonts w:ascii="Arial" w:hAnsi="Arial" w:cs="Arial"/>
+                <w:b/>
+                <w:sz w:val="20"/>
+              </w:rPr>
+              <w:fldChar w:fldCharType="end"/>
+            </w:r>
+            <w:r>
+              <w:rPr>
+                <w:rFonts w:ascii="Arial" w:hAnsi="Arial" w:cs="Arial"/>
+                <w:b/>
+                <w:sz w:val="20"/>
+              </w:rPr>
+              <w:t xml:space="preserve"> </w:t>
             </w:r>
             <w:r>
               <w:rPr>
@@ -1315,29 +1381,17 @@
               <w:jc w:val="both"/>
             </w:pPr>
             <w:r>
-              <w:t xml:space="preserve">Matériel fournie par l’Institution des Chartreux. Utilisation d’un switch HP, un serveur Proxmox, une machine </w:t>
-            </w:r>
-            <w:r>
-              <w:t>Windows serveur 2025</w:t>
-            </w:r>
-            <w:r>
-              <w:t xml:space="preserve"> intégrant un Active Directory</w:t>
-            </w:r>
-            <w:r>
-              <w:t xml:space="preserve">, </w:t>
-            </w:r>
-            <w:r>
-              <w:t>logiciel VMWare Workstation</w:t>
+              <w:t>Matériel fourni par l’Institution des Chartreux</w:t>
+            </w:r>
+            <w:r>
+              <w:t xml:space="preserve">. </w:t>
+            </w:r>
+            <w:r>
+              <w:t>Utilisation d’un switch HP, d’un serveur Proxmox, d’une machine Windows Server 2025 intégrant un Active Directory, et du logiciel VMware Workstation</w:t>
             </w:r>
             <w:r>
               <w:t>.</w:t>
             </w:r>
-          </w:p>
-          <w:p>
-            <w:pPr>
-              <w:snapToGrid w:val="0"/>
-              <w:jc w:val="both"/>
-            </w:pPr>
           </w:p>
           <w:p>
             <w:pPr>
@@ -1367,7 +1421,7 @@
                 <w:sz w:val="20"/>
                 <w:szCs w:val="20"/>
               </w:rPr>
-              <w:t>Serveur fonctionnelle est intégrer au SI de l’entreprise</w:t>
+              <w:t>Serveur fonctionnel et intégré au SI de l’entreprise</w:t>
             </w:r>
             <w:r>
               <w:rPr>
@@ -1396,28 +1450,14 @@
                 <w:sz w:val="20"/>
                 <w:szCs w:val="20"/>
               </w:rPr>
-              <w:t xml:space="preserve">Déploiement automatiser via méthode </w:t>
-            </w:r>
-            <w:r>
-              <w:rPr>
-                <w:sz w:val="20"/>
-                <w:szCs w:val="20"/>
-              </w:rPr>
-              <w:t>« </w:t>
-            </w:r>
-            <w:r>
-              <w:rPr>
-                <w:sz w:val="20"/>
-                <w:szCs w:val="20"/>
-              </w:rPr>
-              <w:t>LTI</w:t>
-            </w:r>
-            <w:r>
-              <w:rPr>
-                <w:sz w:val="20"/>
-                <w:szCs w:val="20"/>
-              </w:rPr>
-              <w:t> »</w:t>
+              <w:t xml:space="preserve">Déploiement automatisé via la méthode « LTI </w:t>
+            </w:r>
+            <w:r>
+              <w:rPr>
+                <w:sz w:val="20"/>
+                <w:szCs w:val="20"/>
+              </w:rPr>
+              <w:t>»</w:t>
             </w:r>
             <w:r>
               <w:rPr>
@@ -1443,22 +1483,15 @@
             </w:pPr>
             <w:r>
               <w:rPr>
-                <w:bCs/>
-                <w:sz w:val="20"/>
-              </w:rPr>
-              <w:t>Déploiement d’un OS via PXE</w:t>
-            </w:r>
-            <w:r>
-              <w:rPr>
-                <w:bCs/>
-                <w:sz w:val="20"/>
-              </w:rPr>
-              <w:t xml:space="preserve"> et création d’une image ISO</w:t>
-            </w:r>
-            <w:r>
-              <w:rPr>
-                <w:bCs/>
-                <w:sz w:val="20"/>
+                <w:sz w:val="20"/>
+                <w:szCs w:val="20"/>
+              </w:rPr>
+              <w:t>Attribution automatique des adresses IP via le DHCP de l’Active Directory</w:t>
+            </w:r>
+            <w:r>
+              <w:rPr>
+                <w:sz w:val="20"/>
+                <w:szCs w:val="20"/>
               </w:rPr>
               <w:t>.</w:t>
             </w:r>
@@ -1482,21 +1515,7 @@
                 <w:bCs/>
                 <w:sz w:val="20"/>
               </w:rPr>
-              <w:t xml:space="preserve">Déploiement d’OS personnalisée (déploiement automatique d’agent de supervision </w:t>
-            </w:r>
-            <w:r>
-              <w:rPr>
-                <w:bCs/>
-                <w:sz w:val="20"/>
-              </w:rPr>
-              <w:t xml:space="preserve">Zabbix </w:t>
-            </w:r>
-            <w:r>
-              <w:rPr>
-                <w:bCs/>
-                <w:sz w:val="20"/>
-              </w:rPr>
-              <w:t>via Script MDT)</w:t>
+              <w:t>Déploiement d’un OS via PXE et création d’une image ISO</w:t>
             </w:r>
             <w:r>
               <w:rPr>
@@ -1508,6 +1527,11 @@
           </w:p>
           <w:p>
             <w:pPr>
+              <w:pStyle w:val="Paragraphedeliste"/>
+              <w:numPr>
+                <w:ilvl w:val="0"/>
+                <w:numId w:val="14"/>
+              </w:numPr>
               <w:snapToGrid w:val="0"/>
               <w:jc w:val="both"/>
               <w:rPr>
@@ -1515,26 +1539,27 @@
                 <w:sz w:val="20"/>
               </w:rPr>
             </w:pPr>
-          </w:p>
-          <w:p>
-            <w:pPr>
-              <w:snapToGrid w:val="0"/>
-              <w:jc w:val="both"/>
-              <w:rPr>
-                <w:bCs/>
-                <w:sz w:val="20"/>
-              </w:rPr>
-            </w:pPr>
-          </w:p>
-          <w:p>
-            <w:pPr>
-              <w:snapToGrid w:val="0"/>
-              <w:jc w:val="both"/>
-              <w:rPr>
-                <w:bCs/>
-                <w:sz w:val="20"/>
-              </w:rPr>
-            </w:pPr>
+            <w:r>
+              <w:rPr>
+                <w:bCs/>
+                <w:sz w:val="20"/>
+              </w:rPr>
+              <w:t>Déploiement d’OS fonctionnels et personnalisés (déploiement automatique de l’agent de supervision Zabbix via script MDT, par exemple</w:t>
+            </w:r>
+            <w:r>
+              <w:rPr>
+                <w:bCs/>
+                <w:sz w:val="20"/>
+              </w:rPr>
+              <w:t>)</w:t>
+            </w:r>
+            <w:r>
+              <w:rPr>
+                <w:bCs/>
+                <w:sz w:val="20"/>
+              </w:rPr>
+              <w:t>.</w:t>
+            </w:r>
           </w:p>
           <w:p>
             <w:pPr>
@@ -1620,24 +1645,6 @@
               <w:jc w:val="both"/>
               <w:rPr>
                 <w:rFonts w:ascii="Arial" w:hAnsi="Arial" w:cs="Arial"/>
-                <w:bCs/>
-                <w:sz w:val="20"/>
-              </w:rPr>
-            </w:pPr>
-            <w:r>
-              <w:t>Utilisation de la documentation officiel MDT</w:t>
-            </w:r>
-            <w:r>
-              <w:t xml:space="preserve">, </w:t>
-            </w:r>
-          </w:p>
-          <w:p>
-            <w:pPr>
-              <w:snapToGrid w:val="0"/>
-              <w:jc w:val="both"/>
-              <w:rPr>
-                <w:rFonts w:ascii="Arial" w:hAnsi="Arial" w:cs="Arial"/>
-                <w:bCs/>
                 <w:sz w:val="20"/>
               </w:rPr>
             </w:pPr>
@@ -1646,21 +1653,53 @@
             <w:pPr>
               <w:snapToGrid w:val="0"/>
               <w:jc w:val="both"/>
-              <w:rPr>
-                <w:rFonts w:ascii="Arial" w:hAnsi="Arial" w:cs="Arial"/>
-                <w:bCs/>
-                <w:sz w:val="20"/>
-              </w:rPr>
+            </w:pPr>
+            <w:r>
+              <w:rPr>
+                <w:u w:val="single"/>
+              </w:rPr>
+              <w:t>Ressources logicielles</w:t>
+            </w:r>
+            <w:r>
+              <w:t xml:space="preserve"> : </w:t>
+            </w:r>
+            <w:r>
+              <w:t>Microsoft Deployment Toolkit, Windows Deployment Services, Windows Server 2025, Agent Zabbix 7.2.4, rôle serveur DHCP, Active Directory Domain Services, service DNS</w:t>
+            </w:r>
+            <w:r>
+              <w:t>.</w:t>
+            </w:r>
+          </w:p>
+          <w:p>
+            <w:pPr>
+              <w:snapToGrid w:val="0"/>
+              <w:jc w:val="both"/>
             </w:pPr>
           </w:p>
           <w:p>
             <w:pPr>
               <w:snapToGrid w:val="0"/>
               <w:jc w:val="both"/>
-              <w:rPr>
-                <w:rFonts w:ascii="Arial" w:hAnsi="Arial" w:cs="Arial"/>
-                <w:bCs/>
-                <w:sz w:val="20"/>
+            </w:pPr>
+            <w:r>
+              <w:rPr>
+                <w:u w:val="single"/>
+              </w:rPr>
+              <w:t>Ressources documentaires</w:t>
+            </w:r>
+            <w:r>
+              <w:t xml:space="preserve"> : Plateforme IT-Connect, documentation officielle MDT et WD</w:t>
+            </w:r>
+            <w:r>
+              <w:t>S.</w:t>
+            </w:r>
+          </w:p>
+          <w:p>
+            <w:pPr>
+              <w:snapToGrid w:val="0"/>
+              <w:jc w:val="both"/>
+              <w:rPr>
+                <w:u w:val="single"/>
               </w:rPr>
             </w:pPr>
           </w:p>
@@ -1669,11 +1708,31 @@
               <w:snapToGrid w:val="0"/>
               <w:jc w:val="both"/>
               <w:rPr>
-                <w:rFonts w:ascii="Arial" w:hAnsi="Arial" w:cs="Arial"/>
-                <w:bCs/>
-                <w:sz w:val="20"/>
+                <w:bCs/>
+                <w:u w:val="single"/>
               </w:rPr>
             </w:pPr>
+            <w:r>
+              <w:rPr>
+                <w:bCs/>
+                <w:u w:val="single"/>
+              </w:rPr>
+              <w:t xml:space="preserve">Ressources matérielles </w:t>
+            </w:r>
+            <w:r>
+              <w:rPr>
+                <w:bCs/>
+              </w:rPr>
+              <w:t>: Switch HP, serveur Proxmox et ferme de serveurs ESXi</w:t>
+            </w:r>
+            <w:r>
+              <w:rPr>
+                <w:rFonts w:ascii="Arial" w:hAnsi="Arial" w:cs="Arial"/>
+                <w:bCs/>
+                <w:sz w:val="20"/>
+              </w:rPr>
+              <w:t>.</w:t>
+            </w:r>
           </w:p>
         </w:tc>
       </w:tr>
@@ -1807,6 +1866,42 @@
                 <w:sz w:val="20"/>
               </w:rPr>
             </w:pPr>
+            <w:r>
+              <w:rPr>
+                <w:rFonts w:ascii="Arial" w:hAnsi="Arial" w:cs="Arial"/>
+                <w:bCs/>
+                <w:sz w:val="20"/>
+              </w:rPr>
+              <w:t>Accès à la documentation</w:t>
+            </w:r>
+            <w:r>
+              <w:rPr>
+                <w:rFonts w:ascii="Arial" w:hAnsi="Arial" w:cs="Arial"/>
+                <w:bCs/>
+                <w:sz w:val="20"/>
+              </w:rPr>
+              <w:t xml:space="preserve"> : </w:t>
+            </w:r>
+            <w:hyperlink r:id="rId10" w:history="1">
+              <w:r>
+                <w:rPr>
+                  <w:rStyle w:val="Lienhypertexte"/>
+                  <w:rFonts w:ascii="Arial" w:hAnsi="Arial" w:cs="Arial"/>
+                  <w:bCs/>
+                  <w:sz w:val="20"/>
+                </w:rPr>
+                <w:t>https://killex8569.github.io/Mon-Portfolio/</w:t>
+              </w:r>
+              <w:r>
+                <w:rPr>
+                  <w:rStyle w:val="Lienhypertexte"/>
+                  <w:rFonts w:ascii="Arial" w:hAnsi="Arial" w:cs="Arial"/>
+                  <w:bCs/>
+                  <w:sz w:val="20"/>
+                </w:rPr>
+                <w:t>ppe1_deploiement.html</w:t>
+              </w:r>
+            </w:hyperlink>
           </w:p>
           <w:p>
             <w:pPr>
@@ -1929,7 +2024,7 @@
                 <w:sz w:val="22"/>
                 <w:szCs w:val="22"/>
               </w:rPr>
-              <w:t>4</w:t>
+              <w:t>5</w:t>
             </w:r>
           </w:p>
           <w:p>
@@ -2038,7 +2133,17 @@
                 <w:szCs w:val="22"/>
                 <w:lang w:eastAsia="fr-FR"/>
               </w:rPr>
-              <w:t xml:space="preserve">5 - </w:t>
+              <w:t>6</w:t>
+            </w:r>
+            <w:r>
+              <w:rPr>
+                <w:rFonts w:ascii="Arial" w:hAnsi="Arial"/>
+                <w:b/>
+                <w:sz w:val="22"/>
+                <w:szCs w:val="22"/>
+                <w:lang w:eastAsia="fr-FR"/>
+              </w:rPr>
+              <w:t xml:space="preserve"> - </w:t>
             </w:r>
             <w:r>
               <w:rPr>
@@ -2225,6 +2330,64 @@
             <w:pPr>
               <w:snapToGrid w:val="0"/>
               <w:spacing w:line="276" w:lineRule="auto"/>
+              <w:jc w:val="both"/>
+              <w:rPr>
+                <w:rFonts w:ascii="Arial" w:hAnsi="Arial"/>
+                <w:bCs/>
+                <w:sz w:val="20"/>
+                <w:szCs w:val="20"/>
+              </w:rPr>
+            </w:pPr>
+            <w:r>
+              <w:rPr>
+                <w:rFonts w:ascii="Arial" w:hAnsi="Arial"/>
+                <w:bCs/>
+                <w:sz w:val="20"/>
+                <w:szCs w:val="20"/>
+              </w:rPr>
+              <w:t>Dans l’objectif d’optimiser et d’automatiser le déploiement des nouveaux postes de travail au sein de l’entreprise « Networks », une solution de déploiement d’OS basée sur WDS (Windows Deployment Services) et MDT (Microsoft Deployment Toolkit) a été mise en place. Cette solution a été intégrée de manière cohérente au système d’information (SI) existant de l’entreprise.</w:t>
+            </w:r>
+            <w:r>
+              <w:rPr>
+                <w:rFonts w:ascii="Arial" w:hAnsi="Arial"/>
+                <w:bCs/>
+                <w:sz w:val="20"/>
+                <w:szCs w:val="20"/>
+              </w:rPr>
+              <w:t xml:space="preserve"> </w:t>
+            </w:r>
+            <w:r>
+              <w:rPr>
+                <w:rFonts w:ascii="Arial" w:hAnsi="Arial"/>
+                <w:bCs/>
+                <w:sz w:val="20"/>
+                <w:szCs w:val="20"/>
+              </w:rPr>
+              <w:t>L’architecture repose principalement sur l’Active Directory déjà en production. En complément, une seconde machine a été ajoutée et intégrée à l’Active Directory. Cette machine exploite les services ADDS (Active Directory Domain Services), DHCP et DNS fournis par le contrôleur de domaine principal. En supplément, les services WDS et MDT y ont été installés pour assurer la gestion centralisée et automatisée des déploiements d’images systèmes.</w:t>
+            </w:r>
+            <w:r>
+              <w:rPr>
+                <w:rFonts w:ascii="Arial" w:hAnsi="Arial"/>
+                <w:bCs/>
+                <w:sz w:val="20"/>
+                <w:szCs w:val="20"/>
+              </w:rPr>
+              <w:t xml:space="preserve"> </w:t>
+            </w:r>
+            <w:r>
+              <w:rPr>
+                <w:rFonts w:ascii="Arial" w:hAnsi="Arial"/>
+                <w:bCs/>
+                <w:sz w:val="20"/>
+                <w:szCs w:val="20"/>
+              </w:rPr>
+              <w:t>Un contrôleur de domaine (ADDC) est également mis en œuvre afin de centraliser la gestion des comptes utilisateurs, des stratégies de groupe (GPO) et des politiques de sécurité. Ce dispositif permet de renforcer l’homogénéité, la traçabilité et la maîtrise du cycle de vie des postes clients dans l’environnement réseau de l’entreprise.</w:t>
+            </w:r>
+          </w:p>
+          <w:p>
+            <w:pPr>
+              <w:snapToGrid w:val="0"/>
+              <w:spacing w:line="276" w:lineRule="auto"/>
               <w:rPr>
                 <w:rFonts w:ascii="Arial" w:hAnsi="Arial"/>
                 <w:bCs/>
@@ -2237,6 +2400,55 @@
             <w:pPr>
               <w:snapToGrid w:val="0"/>
               <w:spacing w:line="276" w:lineRule="auto"/>
+              <w:jc w:val="both"/>
+              <w:rPr>
+                <w:rFonts w:ascii="Arial" w:hAnsi="Arial"/>
+                <w:bCs/>
+                <w:sz w:val="20"/>
+                <w:szCs w:val="20"/>
+              </w:rPr>
+            </w:pPr>
+            <w:r>
+              <w:rPr>
+                <w:rFonts w:ascii="Arial" w:hAnsi="Arial"/>
+                <w:bCs/>
+                <w:sz w:val="20"/>
+                <w:szCs w:val="20"/>
+              </w:rPr>
+              <w:t>Le service de déploiement intègre également l’installation automatique d’un agent de supervision sur les machines clientes. Cette automatisation permet de garantir une visibilité immédiate sur l’état et les performances des postes déployés</w:t>
+            </w:r>
+            <w:r>
+              <w:rPr>
+                <w:rFonts w:ascii="Arial" w:hAnsi="Arial"/>
+                <w:bCs/>
+                <w:sz w:val="20"/>
+                <w:szCs w:val="20"/>
+              </w:rPr>
+              <w:t>.</w:t>
+            </w:r>
+            <w:r>
+              <w:rPr>
+                <w:rFonts w:ascii="Arial" w:hAnsi="Arial"/>
+                <w:bCs/>
+                <w:sz w:val="20"/>
+                <w:szCs w:val="20"/>
+              </w:rPr>
+              <w:t xml:space="preserve"> </w:t>
+            </w:r>
+            <w:r>
+              <w:rPr>
+                <w:rFonts w:ascii="Arial" w:hAnsi="Arial"/>
+                <w:bCs/>
+                <w:sz w:val="20"/>
+                <w:szCs w:val="20"/>
+              </w:rPr>
+              <w:t>Grâce à cet agent, chaque nouveau poste intégré au réseau est automatiquement pris en charge par la solution de supervision en place. Cela permet non seulement de suivre l’état de santé des machines, mais également de superviser l’évolution et l’extension du réseau informatique de l’entreprise de manière proactive et centralisée</w:t>
+            </w:r>
+          </w:p>
+          <w:p>
+            <w:pPr>
+              <w:snapToGrid w:val="0"/>
+              <w:spacing w:line="276" w:lineRule="auto"/>
               <w:rPr>
                 <w:rFonts w:ascii="Arial" w:hAnsi="Arial"/>
                 <w:bCs/>
@@ -2256,11 +2468,56 @@
                 <w:szCs w:val="20"/>
               </w:rPr>
             </w:pPr>
+            <w:r>
+              <w:rPr>
+                <w:rFonts w:ascii="Arial" w:hAnsi="Arial"/>
+                <w:bCs/>
+                <w:noProof/>
+                <w:sz w:val="20"/>
+                <w:szCs w:val="20"/>
+              </w:rPr>
+              <w:drawing>
+                <wp:inline distT="0" distB="0" distL="0" distR="0" wp14:anchorId="5A8CADF1" wp14:editId="61F9E4EB">
+                  <wp:extent cx="6294755" cy="2818130"/>
+                  <wp:effectExtent l="0" t="0" r="0" b="1270"/>
+                  <wp:docPr id="1098522302" name="Image 1"/>
+                  <wp:cNvGraphicFramePr>
+                    <a:graphicFrameLocks xmlns:a="http://schemas.openxmlformats.org/drawingml/2006/main" noChangeAspect="1"/>
+                  </wp:cNvGraphicFramePr>
+                  <a:graphic xmlns:a="http://schemas.openxmlformats.org/drawingml/2006/main">
+                    <a:graphicData uri="http://schemas.openxmlformats.org/drawingml/2006/picture">
+                      <pic:pic xmlns:pic="http://schemas.openxmlformats.org/drawingml/2006/picture">
+                        <pic:nvPicPr>
+                          <pic:cNvPr id="1098522302" name=""/>
+                          <pic:cNvPicPr/>
+                        </pic:nvPicPr>
+                        <pic:blipFill>
+                          <a:blip r:embed="rId11"/>
+                          <a:stretch>
+                            <a:fillRect/>
+                          </a:stretch>
+                        </pic:blipFill>
+                        <pic:spPr>
+                          <a:xfrm>
+                            <a:off x="0" y="0"/>
+                            <a:ext cx="6294755" cy="2818130"/>
+                          </a:xfrm>
+                          <a:prstGeom prst="rect">
+                            <a:avLst/>
+                          </a:prstGeom>
+                        </pic:spPr>
+                      </pic:pic>
+                    </a:graphicData>
+                  </a:graphic>
+                </wp:inline>
+              </w:drawing>
+            </w:r>
           </w:p>
           <w:p>
             <w:pPr>
               <w:snapToGrid w:val="0"/>
               <w:spacing w:line="276" w:lineRule="auto"/>
+              <w:jc w:val="center"/>
               <w:rPr>
                 <w:rFonts w:ascii="Arial" w:hAnsi="Arial"/>
                 <w:bCs/>
@@ -2268,6 +2525,24 @@
                 <w:szCs w:val="20"/>
               </w:rPr>
             </w:pPr>
+            <w:r>
+              <w:rPr>
+                <w:rFonts w:ascii="Arial" w:hAnsi="Arial"/>
+                <w:bCs/>
+                <w:sz w:val="20"/>
+                <w:szCs w:val="20"/>
+              </w:rPr>
+              <w:t>Figure 1 – Infrastructure utilisée pour le service de déploiement</w:t>
+            </w:r>
+            <w:r>
+              <w:rPr>
+                <w:rFonts w:ascii="Arial" w:hAnsi="Arial"/>
+                <w:bCs/>
+                <w:sz w:val="20"/>
+                <w:szCs w:val="20"/>
+              </w:rPr>
+              <w:t>.</w:t>
+            </w:r>
           </w:p>
           <w:p>
             <w:pPr>
@@ -2280,9 +2555,41 @@
                 <w:szCs w:val="20"/>
               </w:rPr>
             </w:pPr>
+            <w:r>
+              <w:rPr>
+                <w:rFonts w:ascii="Arial" w:hAnsi="Arial"/>
+                <w:bCs/>
+                <w:sz w:val="20"/>
+                <w:szCs w:val="20"/>
+              </w:rPr>
+              <w:t>Production réalisée</w:t>
+            </w:r>
+            <w:r>
+              <w:rPr>
+                <w:rFonts w:ascii="Arial" w:hAnsi="Arial"/>
+                <w:bCs/>
+                <w:sz w:val="20"/>
+                <w:szCs w:val="20"/>
+              </w:rPr>
+              <w:t xml:space="preserve"> </w:t>
+            </w:r>
+            <w:r>
+              <w:rPr>
+                <w:rFonts w:ascii="Arial" w:hAnsi="Arial"/>
+                <w:bCs/>
+                <w:sz w:val="20"/>
+                <w:szCs w:val="20"/>
+              </w:rPr>
+              <w:t xml:space="preserve">: </w:t>
+            </w:r>
           </w:p>
           <w:p>
             <w:pPr>
+              <w:pStyle w:val="Paragraphedeliste"/>
+              <w:numPr>
+                <w:ilvl w:val="0"/>
+                <w:numId w:val="14"/>
+              </w:numPr>
               <w:snapToGrid w:val="0"/>
               <w:spacing w:line="276" w:lineRule="auto"/>
               <w:rPr>
@@ -2292,9 +2599,32 @@
                 <w:szCs w:val="20"/>
               </w:rPr>
             </w:pPr>
+            <w:r>
+              <w:rPr>
+                <w:rFonts w:ascii="Arial" w:hAnsi="Arial"/>
+                <w:bCs/>
+                <w:sz w:val="20"/>
+                <w:szCs w:val="20"/>
+              </w:rPr>
+              <w:t>Mise en place d’un service WDS-MDT</w:t>
+            </w:r>
+            <w:r>
+              <w:rPr>
+                <w:rFonts w:ascii="Arial" w:hAnsi="Arial"/>
+                <w:bCs/>
+                <w:sz w:val="20"/>
+                <w:szCs w:val="20"/>
+              </w:rPr>
+              <w:t>.</w:t>
+            </w:r>
           </w:p>
           <w:p>
             <w:pPr>
+              <w:pStyle w:val="Paragraphedeliste"/>
+              <w:numPr>
+                <w:ilvl w:val="0"/>
+                <w:numId w:val="14"/>
+              </w:numPr>
               <w:snapToGrid w:val="0"/>
               <w:spacing w:line="276" w:lineRule="auto"/>
               <w:rPr>
@@ -2304,9 +2634,32 @@
                 <w:szCs w:val="20"/>
               </w:rPr>
             </w:pPr>
+            <w:r>
+              <w:rPr>
+                <w:rFonts w:ascii="Arial" w:hAnsi="Arial"/>
+                <w:bCs/>
+                <w:sz w:val="20"/>
+                <w:szCs w:val="20"/>
+              </w:rPr>
+              <w:t>Intégration d’un déploiement automatique des agents de supervision ainsi que de leurs configurations via des scripts MDT</w:t>
+            </w:r>
+            <w:r>
+              <w:rPr>
+                <w:rFonts w:ascii="Arial" w:hAnsi="Arial"/>
+                <w:bCs/>
+                <w:sz w:val="20"/>
+                <w:szCs w:val="20"/>
+              </w:rPr>
+              <w:t>.</w:t>
+            </w:r>
           </w:p>
           <w:p>
             <w:pPr>
+              <w:pStyle w:val="Paragraphedeliste"/>
+              <w:numPr>
+                <w:ilvl w:val="0"/>
+                <w:numId w:val="14"/>
+              </w:numPr>
               <w:snapToGrid w:val="0"/>
               <w:spacing w:line="276" w:lineRule="auto"/>
               <w:rPr>
@@ -2316,9 +2669,32 @@
                 <w:szCs w:val="20"/>
               </w:rPr>
             </w:pPr>
+            <w:r>
+              <w:rPr>
+                <w:rFonts w:ascii="Arial" w:hAnsi="Arial"/>
+                <w:bCs/>
+                <w:sz w:val="20"/>
+                <w:szCs w:val="20"/>
+              </w:rPr>
+              <w:t>Intégration d’une base de données SQL</w:t>
+            </w:r>
+            <w:r>
+              <w:rPr>
+                <w:rFonts w:ascii="Arial" w:hAnsi="Arial"/>
+                <w:bCs/>
+                <w:sz w:val="20"/>
+                <w:szCs w:val="20"/>
+              </w:rPr>
+              <w:t>.</w:t>
+            </w:r>
           </w:p>
           <w:p>
             <w:pPr>
+              <w:pStyle w:val="Paragraphedeliste"/>
+              <w:numPr>
+                <w:ilvl w:val="0"/>
+                <w:numId w:val="14"/>
+              </w:numPr>
               <w:snapToGrid w:val="0"/>
               <w:spacing w:line="276" w:lineRule="auto"/>
               <w:rPr>
@@ -2328,438 +2704,24 @@
                 <w:szCs w:val="20"/>
               </w:rPr>
             </w:pPr>
-          </w:p>
-          <w:p>
-            <w:pPr>
-              <w:snapToGrid w:val="0"/>
-              <w:spacing w:line="276" w:lineRule="auto"/>
-              <w:rPr>
-                <w:rFonts w:ascii="Arial" w:hAnsi="Arial"/>
-                <w:bCs/>
-                <w:sz w:val="20"/>
-                <w:szCs w:val="20"/>
-              </w:rPr>
-            </w:pPr>
-          </w:p>
-          <w:p>
-            <w:pPr>
-              <w:snapToGrid w:val="0"/>
-              <w:spacing w:line="276" w:lineRule="auto"/>
-              <w:rPr>
-                <w:rFonts w:ascii="Arial" w:hAnsi="Arial"/>
-                <w:bCs/>
-                <w:sz w:val="20"/>
-                <w:szCs w:val="20"/>
-              </w:rPr>
-            </w:pPr>
-          </w:p>
-          <w:p>
-            <w:pPr>
-              <w:snapToGrid w:val="0"/>
-              <w:spacing w:line="276" w:lineRule="auto"/>
-              <w:rPr>
-                <w:rFonts w:ascii="Arial" w:hAnsi="Arial"/>
-                <w:bCs/>
-                <w:sz w:val="20"/>
-                <w:szCs w:val="20"/>
-              </w:rPr>
-            </w:pPr>
-          </w:p>
-          <w:p>
-            <w:pPr>
-              <w:snapToGrid w:val="0"/>
-              <w:spacing w:line="276" w:lineRule="auto"/>
-              <w:rPr>
-                <w:rFonts w:ascii="Arial" w:hAnsi="Arial"/>
-                <w:bCs/>
-                <w:sz w:val="20"/>
-                <w:szCs w:val="20"/>
-              </w:rPr>
-            </w:pPr>
-          </w:p>
-          <w:p>
-            <w:pPr>
-              <w:snapToGrid w:val="0"/>
-              <w:spacing w:line="276" w:lineRule="auto"/>
-              <w:rPr>
-                <w:rFonts w:ascii="Arial" w:hAnsi="Arial"/>
-                <w:bCs/>
-                <w:sz w:val="20"/>
-                <w:szCs w:val="20"/>
-              </w:rPr>
-            </w:pPr>
-          </w:p>
-          <w:p>
-            <w:pPr>
-              <w:snapToGrid w:val="0"/>
-              <w:spacing w:line="276" w:lineRule="auto"/>
-              <w:rPr>
-                <w:rFonts w:ascii="Arial" w:hAnsi="Arial"/>
-                <w:bCs/>
-                <w:sz w:val="20"/>
-                <w:szCs w:val="20"/>
-              </w:rPr>
-            </w:pPr>
-          </w:p>
-          <w:p>
-            <w:pPr>
-              <w:snapToGrid w:val="0"/>
-              <w:spacing w:line="276" w:lineRule="auto"/>
-              <w:rPr>
-                <w:rFonts w:ascii="Arial" w:hAnsi="Arial"/>
-                <w:bCs/>
-                <w:sz w:val="20"/>
-                <w:szCs w:val="20"/>
-              </w:rPr>
-            </w:pPr>
-          </w:p>
-          <w:p>
-            <w:pPr>
-              <w:snapToGrid w:val="0"/>
-              <w:spacing w:line="276" w:lineRule="auto"/>
-              <w:rPr>
-                <w:rFonts w:ascii="Arial" w:hAnsi="Arial"/>
-                <w:bCs/>
-                <w:sz w:val="20"/>
-                <w:szCs w:val="20"/>
-              </w:rPr>
-            </w:pPr>
-          </w:p>
-          <w:p>
-            <w:pPr>
-              <w:snapToGrid w:val="0"/>
-              <w:spacing w:line="276" w:lineRule="auto"/>
-              <w:rPr>
-                <w:rFonts w:ascii="Arial" w:hAnsi="Arial"/>
-                <w:bCs/>
-                <w:sz w:val="20"/>
-                <w:szCs w:val="20"/>
-              </w:rPr>
-            </w:pPr>
-          </w:p>
-          <w:p>
-            <w:pPr>
-              <w:snapToGrid w:val="0"/>
-              <w:spacing w:line="276" w:lineRule="auto"/>
-              <w:rPr>
-                <w:rFonts w:ascii="Arial" w:hAnsi="Arial"/>
-                <w:bCs/>
-                <w:sz w:val="20"/>
-                <w:szCs w:val="20"/>
-              </w:rPr>
-            </w:pPr>
-          </w:p>
-          <w:p>
-            <w:pPr>
-              <w:snapToGrid w:val="0"/>
-              <w:spacing w:line="276" w:lineRule="auto"/>
-              <w:rPr>
-                <w:rFonts w:ascii="Arial" w:hAnsi="Arial"/>
-                <w:bCs/>
-                <w:sz w:val="20"/>
-                <w:szCs w:val="20"/>
-              </w:rPr>
-            </w:pPr>
-          </w:p>
-          <w:p>
-            <w:pPr>
-              <w:snapToGrid w:val="0"/>
-              <w:spacing w:line="276" w:lineRule="auto"/>
-              <w:rPr>
-                <w:rFonts w:ascii="Arial" w:hAnsi="Arial"/>
-                <w:bCs/>
-                <w:sz w:val="20"/>
-                <w:szCs w:val="20"/>
-              </w:rPr>
-            </w:pPr>
-          </w:p>
-          <w:p>
-            <w:pPr>
-              <w:snapToGrid w:val="0"/>
-              <w:spacing w:line="276" w:lineRule="auto"/>
-              <w:rPr>
-                <w:rFonts w:ascii="Arial" w:hAnsi="Arial"/>
-                <w:bCs/>
-                <w:sz w:val="20"/>
-                <w:szCs w:val="20"/>
-              </w:rPr>
-            </w:pPr>
-          </w:p>
-          <w:p>
-            <w:pPr>
-              <w:snapToGrid w:val="0"/>
-              <w:spacing w:line="276" w:lineRule="auto"/>
-              <w:rPr>
-                <w:rFonts w:ascii="Arial" w:hAnsi="Arial"/>
-                <w:bCs/>
-                <w:sz w:val="20"/>
-                <w:szCs w:val="20"/>
-              </w:rPr>
-            </w:pPr>
-          </w:p>
-          <w:p>
-            <w:pPr>
-              <w:snapToGrid w:val="0"/>
-              <w:spacing w:line="276" w:lineRule="auto"/>
-              <w:rPr>
-                <w:rFonts w:ascii="Arial" w:hAnsi="Arial"/>
-                <w:bCs/>
-                <w:sz w:val="20"/>
-                <w:szCs w:val="20"/>
-              </w:rPr>
-            </w:pPr>
-          </w:p>
-          <w:p>
-            <w:pPr>
-              <w:snapToGrid w:val="0"/>
-              <w:spacing w:line="276" w:lineRule="auto"/>
-              <w:rPr>
-                <w:rFonts w:ascii="Arial" w:hAnsi="Arial"/>
-                <w:bCs/>
-                <w:sz w:val="20"/>
-                <w:szCs w:val="20"/>
-              </w:rPr>
-            </w:pPr>
-          </w:p>
-          <w:p>
-            <w:pPr>
-              <w:snapToGrid w:val="0"/>
-              <w:spacing w:line="276" w:lineRule="auto"/>
-              <w:rPr>
-                <w:rFonts w:ascii="Arial" w:hAnsi="Arial"/>
-                <w:bCs/>
-                <w:sz w:val="20"/>
-                <w:szCs w:val="20"/>
-              </w:rPr>
-            </w:pPr>
-          </w:p>
-          <w:p>
-            <w:pPr>
-              <w:snapToGrid w:val="0"/>
-              <w:spacing w:line="276" w:lineRule="auto"/>
-              <w:rPr>
-                <w:rFonts w:ascii="Arial" w:hAnsi="Arial"/>
-                <w:bCs/>
-                <w:sz w:val="20"/>
-                <w:szCs w:val="20"/>
-              </w:rPr>
-            </w:pPr>
-          </w:p>
-          <w:p>
-            <w:pPr>
-              <w:snapToGrid w:val="0"/>
-              <w:spacing w:line="276" w:lineRule="auto"/>
-              <w:rPr>
-                <w:rFonts w:ascii="Arial" w:hAnsi="Arial"/>
-                <w:bCs/>
-                <w:sz w:val="20"/>
-                <w:szCs w:val="20"/>
-              </w:rPr>
-            </w:pPr>
-          </w:p>
-          <w:p>
-            <w:pPr>
-              <w:snapToGrid w:val="0"/>
-              <w:spacing w:line="276" w:lineRule="auto"/>
-              <w:rPr>
-                <w:rFonts w:ascii="Arial" w:hAnsi="Arial"/>
-                <w:bCs/>
-                <w:sz w:val="20"/>
-                <w:szCs w:val="20"/>
-              </w:rPr>
-            </w:pPr>
-          </w:p>
-          <w:p>
-            <w:pPr>
-              <w:snapToGrid w:val="0"/>
-              <w:spacing w:line="276" w:lineRule="auto"/>
-              <w:rPr>
-                <w:rFonts w:ascii="Arial" w:hAnsi="Arial"/>
-                <w:bCs/>
-                <w:sz w:val="20"/>
-                <w:szCs w:val="20"/>
-              </w:rPr>
-            </w:pPr>
-          </w:p>
-          <w:p>
-            <w:pPr>
-              <w:snapToGrid w:val="0"/>
-              <w:spacing w:line="276" w:lineRule="auto"/>
-              <w:rPr>
-                <w:rFonts w:ascii="Arial" w:hAnsi="Arial"/>
-                <w:bCs/>
-                <w:sz w:val="20"/>
-                <w:szCs w:val="20"/>
-              </w:rPr>
-            </w:pPr>
-          </w:p>
-          <w:p>
-            <w:pPr>
-              <w:snapToGrid w:val="0"/>
-              <w:spacing w:line="276" w:lineRule="auto"/>
-              <w:rPr>
-                <w:rFonts w:ascii="Arial" w:hAnsi="Arial"/>
-                <w:bCs/>
-                <w:sz w:val="20"/>
-                <w:szCs w:val="20"/>
-              </w:rPr>
-            </w:pPr>
-          </w:p>
-          <w:p>
-            <w:pPr>
-              <w:snapToGrid w:val="0"/>
-              <w:spacing w:line="276" w:lineRule="auto"/>
-              <w:rPr>
-                <w:rFonts w:ascii="Arial" w:hAnsi="Arial"/>
-                <w:bCs/>
-                <w:sz w:val="20"/>
-                <w:szCs w:val="20"/>
-              </w:rPr>
-            </w:pPr>
-          </w:p>
-          <w:p>
-            <w:pPr>
-              <w:snapToGrid w:val="0"/>
-              <w:spacing w:line="276" w:lineRule="auto"/>
-              <w:rPr>
-                <w:rFonts w:ascii="Arial" w:hAnsi="Arial"/>
-                <w:bCs/>
-                <w:sz w:val="20"/>
-                <w:szCs w:val="20"/>
-              </w:rPr>
-            </w:pPr>
-          </w:p>
-          <w:p>
-            <w:pPr>
-              <w:snapToGrid w:val="0"/>
-              <w:spacing w:line="276" w:lineRule="auto"/>
-              <w:rPr>
-                <w:rFonts w:ascii="Arial" w:hAnsi="Arial"/>
-                <w:bCs/>
-                <w:sz w:val="20"/>
-                <w:szCs w:val="20"/>
-              </w:rPr>
-            </w:pPr>
-          </w:p>
-          <w:p>
-            <w:pPr>
-              <w:snapToGrid w:val="0"/>
-              <w:spacing w:line="276" w:lineRule="auto"/>
-              <w:rPr>
-                <w:rFonts w:ascii="Arial" w:hAnsi="Arial"/>
-                <w:bCs/>
-                <w:sz w:val="20"/>
-                <w:szCs w:val="20"/>
-              </w:rPr>
-            </w:pPr>
-          </w:p>
-          <w:p>
-            <w:pPr>
-              <w:snapToGrid w:val="0"/>
-              <w:spacing w:line="276" w:lineRule="auto"/>
-              <w:rPr>
-                <w:rFonts w:ascii="Arial" w:hAnsi="Arial"/>
-                <w:bCs/>
-                <w:sz w:val="20"/>
-                <w:szCs w:val="20"/>
-              </w:rPr>
-            </w:pPr>
-          </w:p>
-          <w:p>
-            <w:pPr>
-              <w:snapToGrid w:val="0"/>
-              <w:spacing w:line="276" w:lineRule="auto"/>
-              <w:rPr>
-                <w:rFonts w:ascii="Arial" w:hAnsi="Arial"/>
-                <w:bCs/>
-                <w:sz w:val="20"/>
-                <w:szCs w:val="20"/>
-              </w:rPr>
-            </w:pPr>
-          </w:p>
-          <w:p>
-            <w:pPr>
-              <w:snapToGrid w:val="0"/>
-              <w:spacing w:line="276" w:lineRule="auto"/>
-              <w:rPr>
-                <w:rFonts w:ascii="Arial" w:hAnsi="Arial"/>
-                <w:bCs/>
-                <w:sz w:val="20"/>
-                <w:szCs w:val="20"/>
-              </w:rPr>
-            </w:pPr>
-          </w:p>
-          <w:p>
-            <w:pPr>
-              <w:snapToGrid w:val="0"/>
-              <w:spacing w:line="276" w:lineRule="auto"/>
-              <w:rPr>
-                <w:rFonts w:ascii="Arial" w:hAnsi="Arial"/>
-                <w:bCs/>
-                <w:sz w:val="20"/>
-                <w:szCs w:val="20"/>
-              </w:rPr>
-            </w:pPr>
-          </w:p>
-          <w:p>
-            <w:pPr>
-              <w:snapToGrid w:val="0"/>
-              <w:spacing w:line="276" w:lineRule="auto"/>
-              <w:rPr>
-                <w:rFonts w:ascii="Arial" w:hAnsi="Arial"/>
-                <w:bCs/>
-                <w:sz w:val="20"/>
-                <w:szCs w:val="20"/>
-              </w:rPr>
-            </w:pPr>
-          </w:p>
-          <w:p>
-            <w:pPr>
-              <w:snapToGrid w:val="0"/>
-              <w:spacing w:line="276" w:lineRule="auto"/>
-              <w:rPr>
-                <w:rFonts w:ascii="Arial" w:hAnsi="Arial"/>
-                <w:bCs/>
-                <w:sz w:val="20"/>
-                <w:szCs w:val="20"/>
-              </w:rPr>
-            </w:pPr>
-          </w:p>
-          <w:p>
-            <w:pPr>
-              <w:snapToGrid w:val="0"/>
-              <w:spacing w:line="276" w:lineRule="auto"/>
-              <w:rPr>
-                <w:rFonts w:ascii="Arial" w:hAnsi="Arial"/>
-                <w:bCs/>
-                <w:sz w:val="20"/>
-                <w:szCs w:val="20"/>
-              </w:rPr>
-            </w:pPr>
-          </w:p>
-          <w:p>
-            <w:pPr>
-              <w:snapToGrid w:val="0"/>
-              <w:spacing w:line="276" w:lineRule="auto"/>
-              <w:rPr>
-                <w:rFonts w:ascii="Arial" w:hAnsi="Arial"/>
-                <w:bCs/>
-                <w:sz w:val="20"/>
-                <w:szCs w:val="20"/>
-              </w:rPr>
-            </w:pPr>
-          </w:p>
-          <w:p>
-            <w:pPr>
-              <w:snapToGrid w:val="0"/>
-              <w:spacing w:line="276" w:lineRule="auto"/>
-              <w:rPr>
-                <w:rFonts w:ascii="Arial" w:hAnsi="Arial"/>
-                <w:bCs/>
-                <w:sz w:val="20"/>
-                <w:szCs w:val="20"/>
-              </w:rPr>
-            </w:pPr>
+            <w:r>
+              <w:rPr>
+                <w:rFonts w:ascii="Arial" w:hAnsi="Arial"/>
+                <w:bCs/>
+                <w:sz w:val="20"/>
+                <w:szCs w:val="20"/>
+              </w:rPr>
+              <w:t>Mise en place des services : ADDS / ADDC / DHCP / DNS</w:t>
+            </w:r>
+            <w:r>
+              <w:rPr>
+                <w:rFonts w:ascii="Arial" w:hAnsi="Arial"/>
+                <w:bCs/>
+                <w:sz w:val="20"/>
+                <w:szCs w:val="20"/>
+              </w:rPr>
+              <w:t>.</w:t>
+            </w:r>
           </w:p>
           <w:p>
             <w:pPr>
@@ -5735,6 +5697,41 @@
       <w:lang w:eastAsia="ar-SA"/>
     </w:rPr>
   </w:style>
+  <w:style w:type="character" w:styleId="Lienhypertexte">
+    <w:name w:val="Hyperlink"/>
+    <w:basedOn w:val="Policepardfaut"/>
+    <w:uiPriority w:val="99"/>
+    <w:unhideWhenUsed/>
+    <w:rsid w:val="0077256C"/>
+    <w:rPr>
+      <w:color w:val="0563C1" w:themeColor="hyperlink"/>
+      <w:u w:val="single"/>
+    </w:rPr>
+  </w:style>
+  <w:style w:type="character" w:styleId="Mentionnonrsolue">
+    <w:name w:val="Unresolved Mention"/>
+    <w:basedOn w:val="Policepardfaut"/>
+    <w:uiPriority w:val="99"/>
+    <w:semiHidden/>
+    <w:unhideWhenUsed/>
+    <w:rsid w:val="0077256C"/>
+    <w:rPr>
+      <w:color w:val="605E5C"/>
+      <w:shd w:val="clear" w:color="auto" w:fill="E1DFDD"/>
+    </w:rPr>
+  </w:style>
+  <w:style w:type="character" w:styleId="Lienhypertextesuivivisit">
+    <w:name w:val="FollowedHyperlink"/>
+    <w:basedOn w:val="Policepardfaut"/>
+    <w:uiPriority w:val="99"/>
+    <w:semiHidden/>
+    <w:unhideWhenUsed/>
+    <w:rsid w:val="00E858BA"/>
+    <w:rPr>
+      <w:color w:val="954F72" w:themeColor="followedHyperlink"/>
+      <w:u w:val="single"/>
+    </w:rPr>
+  </w:style>
 </w:styles>
 </file>
 
@@ -6000,6 +5997,19 @@
 </file>
 
 <file path=customXml/item1.xml><?xml version="1.0" encoding="utf-8"?>
+<?mso-contentType ?>
+<FormTemplates xmlns="http://schemas.microsoft.com/sharepoint/v3/contenttype/forms">
+  <Display>DocumentLibraryForm</Display>
+  <Edit>DocumentLibraryForm</Edit>
+  <New>DocumentLibraryForm</New>
+</FormTemplates>
+</file>
+
+<file path=customXml/item2.xml><?xml version="1.0" encoding="utf-8"?>
+<b:Sources xmlns:b="http://schemas.openxmlformats.org/officeDocument/2006/bibliography" xmlns="http://schemas.openxmlformats.org/officeDocument/2006/bibliography" SelectedStyle="/APASixthEditionOfficeOnline.xsl" StyleName="APA" Version="6"/>
+</file>
+
+<file path=customXml/item3.xml><?xml version="1.0" encoding="utf-8"?>
 <ct:contentTypeSchema xmlns:ct="http://schemas.microsoft.com/office/2006/metadata/contentType" xmlns:ma="http://schemas.microsoft.com/office/2006/metadata/properties/metaAttributes" ct:_="" ma:_="" ma:contentTypeName="Document" ma:contentTypeID="0x010100448B205730550A4CA5ADD978F1FD85F4" ma:contentTypeVersion="15" ma:contentTypeDescription="Crée un document." ma:contentTypeScope="" ma:versionID="08fc8a3e779fb10427752ff965083aab">
   <xsd:schema xmlns:xsd="http://www.w3.org/2001/XMLSchema" xmlns:xs="http://www.w3.org/2001/XMLSchema" xmlns:p="http://schemas.microsoft.com/office/2006/metadata/properties" xmlns:ns2="893594ee-b7ee-4dbc-98f7-3ce26130440c" xmlns:ns3="8657252e-e7de-48bf-ac6c-a6042e63a614" targetNamespace="http://schemas.microsoft.com/office/2006/metadata/properties" ma:root="true" ma:fieldsID="f305407867f0f809a3e9be03d460d4e6" ns2:_="" ns3:_="">
     <xsd:import namespace="893594ee-b7ee-4dbc-98f7-3ce26130440c"/>
@@ -6234,20 +6244,23 @@
 </ct:contentTypeSchema>
 </file>
 
-<file path=customXml/item2.xml><?xml version="1.0" encoding="utf-8"?>
-<b:Sources xmlns:b="http://schemas.openxmlformats.org/officeDocument/2006/bibliography" xmlns="http://schemas.openxmlformats.org/officeDocument/2006/bibliography" SelectedStyle="/APASixthEditionOfficeOnline.xsl" StyleName="APA" Version="6"/>
+<file path=customXml/itemProps1.xml><?xml version="1.0" encoding="utf-8"?>
+<ds:datastoreItem xmlns:ds="http://schemas.openxmlformats.org/officeDocument/2006/customXml" ds:itemID="{3DB22E20-9D0C-427C-8155-2835121977FE}">
+  <ds:schemaRefs>
+    <ds:schemaRef ds:uri="http://schemas.microsoft.com/sharepoint/v3/contenttype/forms"/>
+  </ds:schemaRefs>
+</ds:datastoreItem>
 </file>
 
-<file path=customXml/item3.xml><?xml version="1.0" encoding="utf-8"?>
-<?mso-contentType ?>
-<FormTemplates xmlns="http://schemas.microsoft.com/sharepoint/v3/contenttype/forms">
-  <Display>DocumentLibraryForm</Display>
-  <Edit>DocumentLibraryForm</Edit>
-  <New>DocumentLibraryForm</New>
-</FormTemplates>
+<file path=customXml/itemProps2.xml><?xml version="1.0" encoding="utf-8"?>
+<ds:datastoreItem xmlns:ds="http://schemas.openxmlformats.org/officeDocument/2006/customXml" ds:itemID="{CE6F586D-3D99-4041-9B5C-D815B7CDB0F1}">
+  <ds:schemaRefs>
+    <ds:schemaRef ds:uri="http://schemas.openxmlformats.org/officeDocument/2006/bibliography"/>
+  </ds:schemaRefs>
+</ds:datastoreItem>
 </file>
 
-<file path=customXml/itemProps1.xml><?xml version="1.0" encoding="utf-8"?>
+<file path=customXml/itemProps3.xml><?xml version="1.0" encoding="utf-8"?>
 <ds:datastoreItem xmlns:ds="http://schemas.openxmlformats.org/officeDocument/2006/customXml" ds:itemID="{C3F09A62-F433-4A6A-A563-ACA8176FAB10}">
   <ds:schemaRefs>
     <ds:schemaRef ds:uri="http://schemas.microsoft.com/office/2006/metadata/contentType"/>
@@ -6264,20 +6277,4 @@
     <ds:schemaRef ds:uri="http://schemas.microsoft.com/internal/obd"/>
   </ds:schemaRefs>
 </ds:datastoreItem>
-</file>
-
-<file path=customXml/itemProps2.xml><?xml version="1.0" encoding="utf-8"?>
-<ds:datastoreItem xmlns:ds="http://schemas.openxmlformats.org/officeDocument/2006/customXml" ds:itemID="{CE6F586D-3D99-4041-9B5C-D815B7CDB0F1}">
-  <ds:schemaRefs>
-    <ds:schemaRef ds:uri="http://schemas.openxmlformats.org/officeDocument/2006/bibliography"/>
-  </ds:schemaRefs>
-</ds:datastoreItem>
-</file>
-
-<file path=customXml/itemProps3.xml><?xml version="1.0" encoding="utf-8"?>
-<ds:datastoreItem xmlns:ds="http://schemas.openxmlformats.org/officeDocument/2006/customXml" ds:itemID="{3DB22E20-9D0C-427C-8155-2835121977FE}">
-  <ds:schemaRefs>
-    <ds:schemaRef ds:uri="http://schemas.microsoft.com/sharepoint/v3/contenttype/forms"/>
-  </ds:schemaRefs>
-</ds:datastoreItem>
 </file>
</xml_diff>